<commit_message>
Added explanation for T2
</commit_message>
<xml_diff>
--- a/Week 3/Report_wk3.docx
+++ b/Week 3/Report_wk3.docx
@@ -284,7 +284,7 @@
       </w:pPr>
       <w:r>
         <w:rPr>
-          <w:rStyle w:val="Strong"/>
+          <w:rStyle w:val="Voimakas"/>
         </w:rPr>
         <w:t>Mining Process – Level A</w:t>
       </w:r>
@@ -356,11 +356,13 @@
         <w:jc w:val="right"/>
         <w:rPr>
           <w:color w:val="1F3864" w:themeColor="accent1" w:themeShade="80"/>
-        </w:rPr>
-      </w:pPr>
-      <w:r>
-        <w:rPr>
-          <w:color w:val="1F3864" w:themeColor="accent1" w:themeShade="80"/>
+          <w:lang w:val="fi-FI"/>
+        </w:rPr>
+      </w:pPr>
+      <w:r>
+        <w:rPr>
+          <w:color w:val="1F3864" w:themeColor="accent1" w:themeShade="80"/>
+          <w:lang w:val="fi-FI"/>
         </w:rPr>
         <w:t>Otto Pietikäinen 0518917</w:t>
       </w:r>
@@ -370,11 +372,13 @@
         <w:jc w:val="right"/>
         <w:rPr>
           <w:color w:val="1F3864" w:themeColor="accent1" w:themeShade="80"/>
-        </w:rPr>
-      </w:pPr>
-      <w:r>
-        <w:rPr>
-          <w:color w:val="1F3864" w:themeColor="accent1" w:themeShade="80"/>
+          <w:lang w:val="fi-FI"/>
+        </w:rPr>
+      </w:pPr>
+      <w:r>
+        <w:rPr>
+          <w:color w:val="1F3864" w:themeColor="accent1" w:themeShade="80"/>
+          <w:lang w:val="fi-FI"/>
         </w:rPr>
         <w:t>Juho Kauppala 0506701</w:t>
       </w:r>
@@ -384,23 +388,36 @@
         <w:jc w:val="right"/>
         <w:rPr>
           <w:color w:val="1F3864" w:themeColor="accent1" w:themeShade="80"/>
-        </w:rPr>
-      </w:pPr>
-      <w:r>
-        <w:rPr>
-          <w:color w:val="1F3864" w:themeColor="accent1" w:themeShade="80"/>
-        </w:rPr>
-        <w:t>Josh Reeder</w:t>
-      </w:r>
-      <w:r>
-        <w:rPr>
-          <w:color w:val="1F3864" w:themeColor="accent1" w:themeShade="80"/>
+          <w:lang w:val="fi-FI"/>
+        </w:rPr>
+      </w:pPr>
+      <w:r>
+        <w:rPr>
+          <w:color w:val="1F3864" w:themeColor="accent1" w:themeShade="80"/>
+          <w:lang w:val="fi-FI"/>
+        </w:rPr>
+        <w:t xml:space="preserve">Josh </w:t>
+      </w:r>
+      <w:proofErr w:type="spellStart"/>
+      <w:r>
+        <w:rPr>
+          <w:color w:val="1F3864" w:themeColor="accent1" w:themeShade="80"/>
+          <w:lang w:val="fi-FI"/>
+        </w:rPr>
+        <w:t>Reeder</w:t>
+      </w:r>
+      <w:proofErr w:type="spellEnd"/>
+      <w:r>
+        <w:rPr>
+          <w:color w:val="1F3864" w:themeColor="accent1" w:themeShade="80"/>
+          <w:lang w:val="fi-FI"/>
         </w:rPr>
         <w:t xml:space="preserve"> </w:t>
       </w:r>
       <w:r>
         <w:rPr>
           <w:color w:val="1F3864" w:themeColor="accent1" w:themeShade="80"/>
+          <w:lang w:val="fi-FI"/>
         </w:rPr>
         <w:t>0594496</w:t>
       </w:r>
@@ -412,6 +429,7 @@
           <w:b/>
           <w:bCs/>
           <w:color w:val="1F3864" w:themeColor="accent1" w:themeShade="80"/>
+          <w:lang w:val="fi-FI"/>
         </w:rPr>
       </w:pPr>
     </w:p>
@@ -422,6 +440,7 @@
           <w:b/>
           <w:bCs/>
           <w:color w:val="1F3864" w:themeColor="accent1" w:themeShade="80"/>
+          <w:lang w:val="fi-FI"/>
         </w:rPr>
       </w:pPr>
     </w:p>
@@ -432,6 +451,7 @@
           <w:b/>
           <w:bCs/>
           <w:color w:val="1F3864" w:themeColor="accent1" w:themeShade="80"/>
+          <w:lang w:val="fi-FI"/>
         </w:rPr>
       </w:pPr>
     </w:p>
@@ -442,6 +462,7 @@
           <w:b/>
           <w:bCs/>
           <w:color w:val="1F3864" w:themeColor="accent1" w:themeShade="80"/>
+          <w:lang w:val="fi-FI"/>
         </w:rPr>
       </w:pPr>
     </w:p>
@@ -452,6 +473,7 @@
           <w:b/>
           <w:bCs/>
           <w:color w:val="1F3864" w:themeColor="accent1" w:themeShade="80"/>
+          <w:lang w:val="fi-FI"/>
         </w:rPr>
       </w:pPr>
     </w:p>
@@ -462,6 +484,7 @@
           <w:b/>
           <w:bCs/>
           <w:color w:val="1F3864" w:themeColor="accent1" w:themeShade="80"/>
+          <w:lang w:val="fi-FI"/>
         </w:rPr>
       </w:pPr>
     </w:p>
@@ -472,6 +495,7 @@
           <w:b/>
           <w:bCs/>
           <w:color w:val="1F3864" w:themeColor="accent1" w:themeShade="80"/>
+          <w:lang w:val="fi-FI"/>
         </w:rPr>
       </w:pPr>
     </w:p>
@@ -482,6 +506,7 @@
           <w:b/>
           <w:bCs/>
           <w:color w:val="1F3864" w:themeColor="accent1" w:themeShade="80"/>
+          <w:lang w:val="fi-FI"/>
         </w:rPr>
       </w:pPr>
     </w:p>
@@ -509,7 +534,7 @@
       <w:sdtContent>
         <w:p>
           <w:pPr>
-            <w:pStyle w:val="TOCHeading"/>
+            <w:pStyle w:val="Sisllysluettelonotsikko"/>
             <w:spacing w:line="360" w:lineRule="auto"/>
             <w:rPr>
               <w:rFonts w:ascii="Times New Roman" w:hAnsi="Times New Roman" w:cs="Times New Roman"/>
@@ -526,7 +551,7 @@
         </w:p>
         <w:p>
           <w:pPr>
-            <w:pStyle w:val="TOC1"/>
+            <w:pStyle w:val="Sisluet1"/>
             <w:tabs>
               <w:tab w:val="right" w:leader="dot" w:pos="9350"/>
             </w:tabs>
@@ -572,7 +597,7 @@
           <w:hyperlink w:anchor="_Toc83668979" w:history="1">
             <w:r>
               <w:rPr>
-                <w:rStyle w:val="Hyperlink"/>
+                <w:rStyle w:val="Hyperlinkki"/>
                 <w:noProof/>
               </w:rPr>
               <w:t>Removal of downtime</w:t>
@@ -629,7 +654,7 @@
         </w:p>
         <w:p>
           <w:pPr>
-            <w:pStyle w:val="TOC1"/>
+            <w:pStyle w:val="Sisluet1"/>
             <w:tabs>
               <w:tab w:val="right" w:leader="dot" w:pos="9350"/>
             </w:tabs>
@@ -647,7 +672,7 @@
           <w:hyperlink w:anchor="_Toc83668980" w:history="1">
             <w:r>
               <w:rPr>
-                <w:rStyle w:val="Hyperlink"/>
+                <w:rStyle w:val="Hyperlinkki"/>
                 <w:noProof/>
               </w:rPr>
               <w:t>Removal of Iron Outlet</w:t>
@@ -704,7 +729,7 @@
         </w:p>
         <w:p>
           <w:pPr>
-            <w:pStyle w:val="TOC1"/>
+            <w:pStyle w:val="Sisluet1"/>
             <w:tabs>
               <w:tab w:val="right" w:leader="dot" w:pos="9350"/>
             </w:tabs>
@@ -722,7 +747,7 @@
           <w:hyperlink w:anchor="_Toc83668981" w:history="1">
             <w:r>
               <w:rPr>
-                <w:rStyle w:val="Hyperlink"/>
+                <w:rStyle w:val="Hyperlinkki"/>
                 <w:noProof/>
               </w:rPr>
               <w:t>Outlier Removal</w:t>
@@ -779,7 +804,7 @@
         </w:p>
         <w:p>
           <w:pPr>
-            <w:pStyle w:val="TOC1"/>
+            <w:pStyle w:val="Sisluet1"/>
             <w:tabs>
               <w:tab w:val="right" w:leader="dot" w:pos="9350"/>
             </w:tabs>
@@ -797,7 +822,7 @@
           <w:hyperlink w:anchor="_Toc83668982" w:history="1">
             <w:r>
               <w:rPr>
-                <w:rStyle w:val="Hyperlink"/>
+                <w:rStyle w:val="Hyperlinkki"/>
                 <w:noProof/>
               </w:rPr>
               <w:t>Other Potential for Data Reduction</w:t>
@@ -854,7 +879,7 @@
         </w:p>
         <w:p>
           <w:pPr>
-            <w:pStyle w:val="TOC1"/>
+            <w:pStyle w:val="Sisluet1"/>
             <w:tabs>
               <w:tab w:val="right" w:leader="dot" w:pos="9350"/>
             </w:tabs>
@@ -872,7 +897,7 @@
           <w:hyperlink w:anchor="_Toc83668983" w:history="1">
             <w:r>
               <w:rPr>
-                <w:rStyle w:val="Hyperlink"/>
+                <w:rStyle w:val="Hyperlinkki"/>
                 <w:noProof/>
               </w:rPr>
               <w:t>Appendix</w:t>
@@ -1167,7 +1192,7 @@
     </w:p>
     <w:p>
       <w:pPr>
-        <w:pStyle w:val="Heading1"/>
+        <w:pStyle w:val="Otsikko1"/>
         <w:rPr>
           <w:b/>
           <w:color w:val="1F3864" w:themeColor="accent1" w:themeShade="80"/>
@@ -1186,18 +1211,18 @@
     <w:p/>
     <w:p>
       <w:pPr>
-        <w:pStyle w:val="Heading1"/>
+        <w:pStyle w:val="Otsikko1"/>
         <w:rPr>
           <w:rFonts w:ascii="Calibri Light" w:eastAsia="Yu Gothic Light" w:hAnsi="Calibri Light" w:cs="Times New Roman"/>
         </w:rPr>
       </w:pPr>
-      <w:bookmarkStart w:id="0" w:name="_Toc83270126"/>
-      <w:bookmarkStart w:id="1" w:name="_Toc83668979"/>
+      <w:bookmarkStart w:id="0" w:name="_Toc83668979"/>
+      <w:bookmarkStart w:id="1" w:name="_Toc83270126"/>
       <w:r>
         <w:lastRenderedPageBreak/>
         <w:t>Removal of downtime</w:t>
       </w:r>
-      <w:bookmarkEnd w:id="1"/>
+      <w:bookmarkEnd w:id="0"/>
     </w:p>
     <w:p/>
     <w:p>
@@ -1264,7 +1289,7 @@
     </w:p>
     <w:p>
       <w:pPr>
-        <w:pStyle w:val="Caption"/>
+        <w:pStyle w:val="Kuvaotsikko"/>
         <w:ind w:left="2880"/>
         <w:rPr>
           <w:b/>
@@ -1274,14 +1299,27 @@
       <w:r>
         <w:t xml:space="preserve">Figure </w:t>
       </w:r>
-      <w:fldSimple w:instr=" SEQ Figure \* ARABIC ">
-        <w:r>
-          <w:rPr>
-            <w:noProof/>
-          </w:rPr>
-          <w:t>1</w:t>
-        </w:r>
-      </w:fldSimple>
+      <w:r>
+        <w:fldChar w:fldCharType="begin"/>
+      </w:r>
+      <w:r>
+        <w:instrText xml:space="preserve"> SEQ Figure \* ARABIC </w:instrText>
+      </w:r>
+      <w:r>
+        <w:fldChar w:fldCharType="separate"/>
+      </w:r>
+      <w:r>
+        <w:rPr>
+          <w:noProof/>
+        </w:rPr>
+        <w:t>1</w:t>
+      </w:r>
+      <w:r>
+        <w:rPr>
+          <w:noProof/>
+        </w:rPr>
+        <w:fldChar w:fldCharType="end"/>
+      </w:r>
       <w:r>
         <w:t xml:space="preserve"> - Time plots of last 3 variables in dataset</w:t>
       </w:r>
@@ -1307,6 +1345,9 @@
         <w:keepNext/>
       </w:pPr>
       <w:r>
+        <w:rPr>
+          <w:noProof/>
+        </w:rPr>
         <w:lastRenderedPageBreak/>
         <w:drawing>
           <wp:inline distT="0" distB="0" distL="0" distR="0" wp14:anchorId="2808AA90" wp14:editId="5AE21DD6">
@@ -1347,20 +1388,33 @@
     </w:p>
     <w:p>
       <w:pPr>
-        <w:pStyle w:val="Caption"/>
+        <w:pStyle w:val="Kuvaotsikko"/>
         <w:ind w:left="1440" w:firstLine="720"/>
       </w:pPr>
       <w:r>
         <w:t xml:space="preserve">Figure </w:t>
       </w:r>
-      <w:fldSimple w:instr=" SEQ Figure \* ARABIC ">
-        <w:r>
-          <w:rPr>
-            <w:noProof/>
-          </w:rPr>
-          <w:t>2</w:t>
-        </w:r>
-      </w:fldSimple>
+      <w:r>
+        <w:fldChar w:fldCharType="begin"/>
+      </w:r>
+      <w:r>
+        <w:instrText xml:space="preserve"> SEQ Figure \* ARABIC </w:instrText>
+      </w:r>
+      <w:r>
+        <w:fldChar w:fldCharType="separate"/>
+      </w:r>
+      <w:r>
+        <w:rPr>
+          <w:noProof/>
+        </w:rPr>
+        <w:t>2</w:t>
+      </w:r>
+      <w:r>
+        <w:rPr>
+          <w:noProof/>
+        </w:rPr>
+        <w:fldChar w:fldCharType="end"/>
+      </w:r>
       <w:r>
         <w:t xml:space="preserve"> - Time plots of last 3 variables after downtime removal</w:t>
       </w:r>
@@ -1368,10 +1422,10 @@
     <w:p/>
     <w:p>
       <w:pPr>
-        <w:pStyle w:val="Heading1"/>
+        <w:pStyle w:val="Otsikko1"/>
       </w:pPr>
       <w:bookmarkStart w:id="2" w:name="_Toc83668980"/>
-      <w:bookmarkEnd w:id="0"/>
+      <w:bookmarkEnd w:id="1"/>
       <w:r>
         <w:t>Removal of Iron Outlet</w:t>
       </w:r>
@@ -1400,7 +1454,7 @@
     </w:p>
     <w:p>
       <w:pPr>
-        <w:pStyle w:val="Heading1"/>
+        <w:pStyle w:val="Otsikko1"/>
       </w:pPr>
       <w:bookmarkStart w:id="3" w:name="_Toc83668981"/>
       <w:r>
@@ -1454,29 +1508,87 @@
       <w:r>
         <w:rPr>
           <w:rFonts w:eastAsia="Yu Gothic Light"/>
-          <w:highlight w:val="yellow"/>
-        </w:rPr>
-        <w:t>more needed</w:t>
-      </w:r>
-    </w:p>
-    <w:p>
-      <w:pPr>
+        </w:rPr>
+        <w:t>T</w:t>
+      </w:r>
+      <w:r>
         <w:rPr>
           <w:rFonts w:eastAsia="Yu Gothic Light"/>
-        </w:rPr>
-      </w:pPr>
-    </w:p>
-    <w:p>
-      <w:pPr>
+          <w:vertAlign w:val="superscript"/>
+        </w:rPr>
+        <w:t>2</w:t>
+      </w:r>
+      <w:r>
         <w:rPr>
           <w:rFonts w:eastAsia="Yu Gothic Light"/>
         </w:rPr>
-      </w:pPr>
+        <w:t xml:space="preserve"> values were obtained for each data point. The T</w:t>
+      </w:r>
       <w:r>
         <w:rPr>
           <w:rFonts w:eastAsia="Yu Gothic Light"/>
-        </w:rPr>
-        <w:t>Histograms showing the tails of the T squared values before and after outlier removal are shown in Figure 3.</w:t>
+          <w:vertAlign w:val="superscript"/>
+        </w:rPr>
+        <w:t>2</w:t>
+      </w:r>
+      <w:r>
+        <w:rPr>
+          <w:rFonts w:eastAsia="Yu Gothic Light"/>
+        </w:rPr>
+        <w:t xml:space="preserve"> value represents how far </w:t>
+      </w:r>
+      <w:r>
+        <w:rPr>
+          <w:rFonts w:eastAsia="Yu Gothic Light"/>
+        </w:rPr>
+        <w:t>the data point is from the (0, 0) of the model, and because data was normalized before PCA, the data points furthest away from the center point get the greatest T</w:t>
+      </w:r>
+      <w:r>
+        <w:rPr>
+          <w:rFonts w:eastAsia="Yu Gothic Light"/>
+          <w:vertAlign w:val="superscript"/>
+        </w:rPr>
+        <w:t>2</w:t>
+      </w:r>
+      <w:r>
+        <w:rPr>
+          <w:rFonts w:eastAsia="Yu Gothic Light"/>
+        </w:rPr>
+        <w:t xml:space="preserve"> values and are detected as outliers.</w:t>
+      </w:r>
+    </w:p>
+    <w:p>
+      <w:pPr>
+        <w:rPr>
+          <w:rFonts w:eastAsia="Yu Gothic Light"/>
+        </w:rPr>
+      </w:pPr>
+    </w:p>
+    <w:p>
+      <w:pPr>
+        <w:rPr>
+          <w:rFonts w:eastAsia="Yu Gothic Light"/>
+        </w:rPr>
+      </w:pPr>
+      <w:r>
+        <w:rPr>
+          <w:rFonts w:eastAsia="Yu Gothic Light"/>
+        </w:rPr>
+        <w:lastRenderedPageBreak/>
+        <w:t>Histograms showing the tails of the T</w:t>
+      </w:r>
+      <w:r>
+        <w:rPr>
+          <w:rFonts w:eastAsia="Yu Gothic Light"/>
+          <w:vertAlign w:val="superscript"/>
+        </w:rPr>
+        <w:t>2</w:t>
+      </w:r>
+      <w:r>
+        <w:rPr>
+          <w:rFonts w:eastAsia="Yu Gothic Light"/>
+        </w:rPr>
+        <w:t xml:space="preserve"> values before and after outlier removal are shown in Figure 3.</w:t>
       </w:r>
     </w:p>
     <w:p>
@@ -1495,7 +1607,6 @@
           <w:rFonts w:eastAsia="Yu Gothic Light"/>
           <w:noProof/>
         </w:rPr>
-        <w:lastRenderedPageBreak/>
         <w:drawing>
           <wp:inline distT="0" distB="0" distL="0" distR="0" wp14:anchorId="29A886A6" wp14:editId="20A3FE62">
             <wp:extent cx="5943600" cy="4491990"/>
@@ -1548,27 +1659,58 @@
     </w:p>
     <w:p>
       <w:pPr>
-        <w:pStyle w:val="Caption"/>
+        <w:pStyle w:val="Kuvaotsikko"/>
         <w:ind w:left="720" w:firstLine="720"/>
       </w:pPr>
       <w:r>
         <w:t xml:space="preserve">Figure </w:t>
       </w:r>
-      <w:fldSimple w:instr=" SEQ Figure \* ARABIC ">
-        <w:r>
-          <w:rPr>
-            <w:noProof/>
-          </w:rPr>
-          <w:t>3</w:t>
-        </w:r>
-      </w:fldSimple>
-      <w:r>
-        <w:t xml:space="preserve"> - Histograms of T squared values before (top) and after (bottom) outlier removal</w:t>
-      </w:r>
-    </w:p>
-    <w:p>
-      <w:pPr>
-        <w:pStyle w:val="Heading1"/>
+      <w:r>
+        <w:fldChar w:fldCharType="begin"/>
+      </w:r>
+      <w:r>
+        <w:instrText xml:space="preserve"> SEQ Figure \* ARABIC </w:instrText>
+      </w:r>
+      <w:r>
+        <w:fldChar w:fldCharType="separate"/>
+      </w:r>
+      <w:r>
+        <w:rPr>
+          <w:noProof/>
+        </w:rPr>
+        <w:t>3</w:t>
+      </w:r>
+      <w:r>
+        <w:rPr>
+          <w:noProof/>
+        </w:rPr>
+        <w:fldChar w:fldCharType="end"/>
+      </w:r>
+      <w:r>
+        <w:t xml:space="preserve"> - Histograms of </w:t>
+      </w:r>
+      <w:r>
+        <w:t>T</w:t>
+      </w:r>
+      <w:r>
+        <w:rPr>
+          <w:vertAlign w:val="superscript"/>
+        </w:rPr>
+        <w:t>2</w:t>
+      </w:r>
+      <w:r>
+        <w:t xml:space="preserve"> </w:t>
+      </w:r>
+      <w:r>
+        <w:t>values</w:t>
+      </w:r>
+      <w:r>
+        <w:t xml:space="preserve"> before (top) and after (bottom) outlier removal</w:t>
+      </w:r>
+    </w:p>
+    <w:p>
+      <w:pPr>
+        <w:pStyle w:val="Otsikko1"/>
       </w:pPr>
       <w:bookmarkStart w:id="4" w:name="_Toc83668982"/>
       <w:r>
@@ -1594,7 +1736,7 @@
     <w:p/>
     <w:p>
       <w:pPr>
-        <w:pStyle w:val="Heading1"/>
+        <w:pStyle w:val="Otsikko1"/>
       </w:pPr>
       <w:bookmarkStart w:id="5" w:name="_Toc83668983"/>
       <w:r>
@@ -1650,7 +1792,7 @@
     </w:p>
     <w:p>
       <w:pPr>
-        <w:pStyle w:val="Caption"/>
+        <w:pStyle w:val="Kuvaotsikko"/>
         <w:ind w:left="2160" w:firstLine="720"/>
       </w:pPr>
       <w:r>
@@ -1706,7 +1848,7 @@
     </w:p>
     <w:p>
       <w:pPr>
-        <w:pStyle w:val="Caption"/>
+        <w:pStyle w:val="Kuvaotsikko"/>
         <w:ind w:left="2160" w:firstLine="720"/>
       </w:pPr>
       <w:r>
@@ -1762,7 +1904,7 @@
     </w:p>
     <w:p>
       <w:pPr>
-        <w:pStyle w:val="Caption"/>
+        <w:pStyle w:val="Kuvaotsikko"/>
         <w:ind w:left="2880" w:firstLine="720"/>
       </w:pPr>
       <w:r>
@@ -1775,6 +1917,9 @@
         <w:keepNext/>
       </w:pPr>
       <w:r>
+        <w:rPr>
+          <w:noProof/>
+        </w:rPr>
         <w:lastRenderedPageBreak/>
         <w:drawing>
           <wp:inline distT="0" distB="0" distL="0" distR="0" wp14:anchorId="02498198" wp14:editId="58D0ED6F">
@@ -1815,20 +1960,33 @@
     </w:p>
     <w:p>
       <w:pPr>
-        <w:pStyle w:val="Caption"/>
+        <w:pStyle w:val="Kuvaotsikko"/>
         <w:ind w:left="2880" w:firstLine="720"/>
       </w:pPr>
       <w:r>
         <w:t>Figure A</w:t>
       </w:r>
-      <w:fldSimple w:instr=" SEQ Figure \* ARABIC ">
-        <w:r>
-          <w:rPr>
-            <w:noProof/>
-          </w:rPr>
-          <w:t>4</w:t>
-        </w:r>
-      </w:fldSimple>
+      <w:r>
+        <w:fldChar w:fldCharType="begin"/>
+      </w:r>
+      <w:r>
+        <w:instrText xml:space="preserve"> SEQ Figure \* ARABIC </w:instrText>
+      </w:r>
+      <w:r>
+        <w:fldChar w:fldCharType="separate"/>
+      </w:r>
+      <w:r>
+        <w:rPr>
+          <w:noProof/>
+        </w:rPr>
+        <w:t>4</w:t>
+      </w:r>
+      <w:r>
+        <w:rPr>
+          <w:noProof/>
+        </w:rPr>
+        <w:fldChar w:fldCharType="end"/>
+      </w:r>
       <w:r>
         <w:t xml:space="preserve"> – Time plots of variables</w:t>
       </w:r>
@@ -1871,7 +2029,7 @@
   <w:sdt>
     <w:sdtPr>
       <w:rPr>
-        <w:rStyle w:val="PageNumber"/>
+        <w:rStyle w:val="Sivunumero"/>
       </w:rPr>
       <w:id w:val="-36905126"/>
       <w:docPartObj>
@@ -1881,33 +2039,33 @@
     </w:sdtPr>
     <w:sdtEndPr>
       <w:rPr>
-        <w:rStyle w:val="PageNumber"/>
+        <w:rStyle w:val="Sivunumero"/>
       </w:rPr>
     </w:sdtEndPr>
     <w:sdtContent>
       <w:p>
         <w:pPr>
-          <w:pStyle w:val="Footer"/>
+          <w:pStyle w:val="Alatunniste"/>
           <w:framePr w:wrap="none" w:vAnchor="text" w:hAnchor="margin" w:xAlign="right" w:y="1"/>
           <w:rPr>
-            <w:rStyle w:val="PageNumber"/>
+            <w:rStyle w:val="Sivunumero"/>
           </w:rPr>
         </w:pPr>
         <w:r>
           <w:rPr>
-            <w:rStyle w:val="PageNumber"/>
+            <w:rStyle w:val="Sivunumero"/>
           </w:rPr>
           <w:fldChar w:fldCharType="begin"/>
         </w:r>
         <w:r>
           <w:rPr>
-            <w:rStyle w:val="PageNumber"/>
+            <w:rStyle w:val="Sivunumero"/>
           </w:rPr>
           <w:instrText xml:space="preserve"> PAGE </w:instrText>
         </w:r>
         <w:r>
           <w:rPr>
-            <w:rStyle w:val="PageNumber"/>
+            <w:rStyle w:val="Sivunumero"/>
           </w:rPr>
           <w:fldChar w:fldCharType="end"/>
         </w:r>
@@ -1916,7 +2074,7 @@
   </w:sdt>
   <w:p>
     <w:pPr>
-      <w:pStyle w:val="Footer"/>
+      <w:pStyle w:val="Alatunniste"/>
       <w:ind w:right="360"/>
     </w:pPr>
   </w:p>
@@ -1928,7 +2086,7 @@
   <w:sdt>
     <w:sdtPr>
       <w:rPr>
-        <w:rStyle w:val="PageNumber"/>
+        <w:rStyle w:val="Sivunumero"/>
       </w:rPr>
       <w:id w:val="952833148"/>
       <w:docPartObj>
@@ -1938,46 +2096,46 @@
     </w:sdtPr>
     <w:sdtEndPr>
       <w:rPr>
-        <w:rStyle w:val="PageNumber"/>
+        <w:rStyle w:val="Sivunumero"/>
       </w:rPr>
     </w:sdtEndPr>
     <w:sdtContent>
       <w:p>
         <w:pPr>
-          <w:pStyle w:val="Footer"/>
+          <w:pStyle w:val="Alatunniste"/>
           <w:framePr w:wrap="none" w:vAnchor="text" w:hAnchor="margin" w:xAlign="right" w:y="1"/>
           <w:rPr>
-            <w:rStyle w:val="PageNumber"/>
+            <w:rStyle w:val="Sivunumero"/>
           </w:rPr>
         </w:pPr>
         <w:r>
           <w:rPr>
-            <w:rStyle w:val="PageNumber"/>
+            <w:rStyle w:val="Sivunumero"/>
           </w:rPr>
           <w:fldChar w:fldCharType="begin"/>
         </w:r>
         <w:r>
           <w:rPr>
-            <w:rStyle w:val="PageNumber"/>
+            <w:rStyle w:val="Sivunumero"/>
           </w:rPr>
           <w:instrText xml:space="preserve"> PAGE </w:instrText>
         </w:r>
         <w:r>
           <w:rPr>
-            <w:rStyle w:val="PageNumber"/>
+            <w:rStyle w:val="Sivunumero"/>
           </w:rPr>
           <w:fldChar w:fldCharType="separate"/>
         </w:r>
         <w:r>
           <w:rPr>
-            <w:rStyle w:val="PageNumber"/>
+            <w:rStyle w:val="Sivunumero"/>
             <w:noProof/>
           </w:rPr>
           <w:t>1</w:t>
         </w:r>
         <w:r>
           <w:rPr>
-            <w:rStyle w:val="PageNumber"/>
+            <w:rStyle w:val="Sivunumero"/>
           </w:rPr>
           <w:fldChar w:fldCharType="end"/>
         </w:r>
@@ -1986,7 +2144,7 @@
   </w:sdt>
   <w:p>
     <w:pPr>
-      <w:pStyle w:val="Footer"/>
+      <w:pStyle w:val="Alatunniste"/>
       <w:ind w:right="360"/>
     </w:pPr>
   </w:p>
@@ -2032,7 +2190,7 @@
         </w:tcPr>
         <w:p>
           <w:pPr>
-            <w:pStyle w:val="Header"/>
+            <w:pStyle w:val="Yltunniste"/>
             <w:ind w:left="-115"/>
           </w:pPr>
         </w:p>
@@ -2043,7 +2201,7 @@
         </w:tcPr>
         <w:p>
           <w:pPr>
-            <w:pStyle w:val="Header"/>
+            <w:pStyle w:val="Yltunniste"/>
             <w:jc w:val="center"/>
           </w:pPr>
         </w:p>
@@ -2054,7 +2212,7 @@
         </w:tcPr>
         <w:p>
           <w:pPr>
-            <w:pStyle w:val="Header"/>
+            <w:pStyle w:val="Yltunniste"/>
             <w:ind w:right="-115"/>
             <w:jc w:val="right"/>
           </w:pPr>
@@ -2064,7 +2222,7 @@
   </w:tbl>
   <w:p>
     <w:pPr>
-      <w:pStyle w:val="Header"/>
+      <w:pStyle w:val="Yltunniste"/>
     </w:pPr>
   </w:p>
 </w:hdr>
@@ -2465,7 +2623,7 @@
     <w:lsdException w:name="Unresolved Mention" w:semiHidden="1" w:unhideWhenUsed="1"/>
     <w:lsdException w:name="Smart Link" w:semiHidden="1" w:unhideWhenUsed="1"/>
   </w:latentStyles>
-  <w:style w:type="paragraph" w:default="1" w:styleId="Normal">
+  <w:style w:type="paragraph" w:default="1" w:styleId="Normaali">
     <w:name w:val="Normal"/>
     <w:qFormat/>
     <w:rsid w:val="006C2E5A"/>
@@ -2478,11 +2636,11 @@
       <w:szCs w:val="24"/>
     </w:rPr>
   </w:style>
-  <w:style w:type="paragraph" w:styleId="Heading1">
+  <w:style w:type="paragraph" w:styleId="Otsikko1">
     <w:name w:val="heading 1"/>
-    <w:basedOn w:val="Normal"/>
-    <w:next w:val="Normal"/>
-    <w:link w:val="Heading1Char"/>
+    <w:basedOn w:val="Normaali"/>
+    <w:next w:val="Normaali"/>
+    <w:link w:val="Otsikko1Char"/>
     <w:uiPriority w:val="9"/>
     <w:qFormat/>
     <w:rsid w:val="006C2E5A"/>
@@ -2499,10 +2657,10 @@
       <w:szCs w:val="32"/>
     </w:rPr>
   </w:style>
-  <w:style w:type="paragraph" w:styleId="Heading3">
+  <w:style w:type="paragraph" w:styleId="Otsikko3">
     <w:name w:val="heading 3"/>
-    <w:basedOn w:val="Normal"/>
-    <w:link w:val="Heading3Char"/>
+    <w:basedOn w:val="Normaali"/>
+    <w:link w:val="Otsikko3Char"/>
     <w:uiPriority w:val="9"/>
     <w:qFormat/>
     <w:rsid w:val="006C2E5A"/>
@@ -2517,13 +2675,13 @@
       <w:szCs w:val="27"/>
     </w:rPr>
   </w:style>
-  <w:style w:type="character" w:default="1" w:styleId="DefaultParagraphFont">
+  <w:style w:type="character" w:default="1" w:styleId="Kappaleenoletusfontti">
     <w:name w:val="Default Paragraph Font"/>
     <w:uiPriority w:val="1"/>
     <w:semiHidden/>
     <w:unhideWhenUsed/>
   </w:style>
-  <w:style w:type="table" w:default="1" w:styleId="TableNormal">
+  <w:style w:type="table" w:default="1" w:styleId="Normaalitaulukko">
     <w:name w:val="Normal Table"/>
     <w:uiPriority w:val="99"/>
     <w:semiHidden/>
@@ -2538,16 +2696,16 @@
       </w:tblCellMar>
     </w:tblPr>
   </w:style>
-  <w:style w:type="numbering" w:default="1" w:styleId="NoList">
+  <w:style w:type="numbering" w:default="1" w:styleId="Eiluetteloa">
     <w:name w:val="No List"/>
     <w:uiPriority w:val="99"/>
     <w:semiHidden/>
     <w:unhideWhenUsed/>
   </w:style>
-  <w:style w:type="character" w:customStyle="1" w:styleId="Heading1Char">
-    <w:name w:val="Heading 1 Char"/>
-    <w:basedOn w:val="DefaultParagraphFont"/>
-    <w:link w:val="Heading1"/>
+  <w:style w:type="character" w:customStyle="1" w:styleId="Otsikko1Char">
+    <w:name w:val="Otsikko 1 Char"/>
+    <w:basedOn w:val="Kappaleenoletusfontti"/>
+    <w:link w:val="Otsikko1"/>
     <w:uiPriority w:val="9"/>
     <w:rsid w:val="006C2E5A"/>
     <w:rPr>
@@ -2557,10 +2715,10 @@
       <w:szCs w:val="32"/>
     </w:rPr>
   </w:style>
-  <w:style w:type="character" w:customStyle="1" w:styleId="Heading3Char">
-    <w:name w:val="Heading 3 Char"/>
-    <w:basedOn w:val="DefaultParagraphFont"/>
-    <w:link w:val="Heading3"/>
+  <w:style w:type="character" w:customStyle="1" w:styleId="Otsikko3Char">
+    <w:name w:val="Otsikko 3 Char"/>
+    <w:basedOn w:val="Kappaleenoletusfontti"/>
+    <w:link w:val="Otsikko3"/>
     <w:uiPriority w:val="9"/>
     <w:rsid w:val="006C2E5A"/>
     <w:rPr>
@@ -2571,10 +2729,10 @@
       <w:szCs w:val="27"/>
     </w:rPr>
   </w:style>
-  <w:style w:type="paragraph" w:styleId="Header">
+  <w:style w:type="paragraph" w:styleId="Yltunniste">
     <w:name w:val="header"/>
-    <w:basedOn w:val="Normal"/>
-    <w:link w:val="HeaderChar"/>
+    <w:basedOn w:val="Normaali"/>
+    <w:link w:val="YltunnisteChar"/>
     <w:uiPriority w:val="99"/>
     <w:unhideWhenUsed/>
     <w:rsid w:val="006C2E5A"/>
@@ -2588,10 +2746,10 @@
       <w:rFonts w:asciiTheme="minorHAnsi" w:eastAsiaTheme="minorHAnsi" w:hAnsiTheme="minorHAnsi" w:cstheme="minorBidi"/>
     </w:rPr>
   </w:style>
-  <w:style w:type="character" w:customStyle="1" w:styleId="HeaderChar">
-    <w:name w:val="Header Char"/>
-    <w:basedOn w:val="DefaultParagraphFont"/>
-    <w:link w:val="Header"/>
+  <w:style w:type="character" w:customStyle="1" w:styleId="YltunnisteChar">
+    <w:name w:val="Ylätunniste Char"/>
+    <w:basedOn w:val="Kappaleenoletusfontti"/>
+    <w:link w:val="Yltunniste"/>
     <w:uiPriority w:val="99"/>
     <w:rsid w:val="006C2E5A"/>
     <w:rPr>
@@ -2599,10 +2757,10 @@
       <w:szCs w:val="24"/>
     </w:rPr>
   </w:style>
-  <w:style w:type="paragraph" w:styleId="Footer">
+  <w:style w:type="paragraph" w:styleId="Alatunniste">
     <w:name w:val="footer"/>
-    <w:basedOn w:val="Normal"/>
-    <w:link w:val="FooterChar"/>
+    <w:basedOn w:val="Normaali"/>
+    <w:link w:val="AlatunnisteChar"/>
     <w:uiPriority w:val="99"/>
     <w:unhideWhenUsed/>
     <w:rsid w:val="006C2E5A"/>
@@ -2616,10 +2774,10 @@
       <w:rFonts w:asciiTheme="minorHAnsi" w:eastAsiaTheme="minorHAnsi" w:hAnsiTheme="minorHAnsi" w:cstheme="minorBidi"/>
     </w:rPr>
   </w:style>
-  <w:style w:type="character" w:customStyle="1" w:styleId="FooterChar">
-    <w:name w:val="Footer Char"/>
-    <w:basedOn w:val="DefaultParagraphFont"/>
-    <w:link w:val="Footer"/>
+  <w:style w:type="character" w:customStyle="1" w:styleId="AlatunnisteChar">
+    <w:name w:val="Alatunniste Char"/>
+    <w:basedOn w:val="Kappaleenoletusfontti"/>
+    <w:link w:val="Alatunniste"/>
     <w:uiPriority w:val="99"/>
     <w:rsid w:val="006C2E5A"/>
     <w:rPr>
@@ -2627,9 +2785,9 @@
       <w:szCs w:val="24"/>
     </w:rPr>
   </w:style>
-  <w:style w:type="character" w:styleId="Hyperlink">
+  <w:style w:type="character" w:styleId="Hyperlinkki">
     <w:name w:val="Hyperlink"/>
-    <w:basedOn w:val="DefaultParagraphFont"/>
+    <w:basedOn w:val="Kappaleenoletusfontti"/>
     <w:uiPriority w:val="99"/>
     <w:unhideWhenUsed/>
     <w:rsid w:val="006C2E5A"/>
@@ -2638,18 +2796,18 @@
       <w:u w:val="single"/>
     </w:rPr>
   </w:style>
-  <w:style w:type="character" w:styleId="PageNumber">
+  <w:style w:type="character" w:styleId="Sivunumero">
     <w:name w:val="page number"/>
-    <w:basedOn w:val="DefaultParagraphFont"/>
+    <w:basedOn w:val="Kappaleenoletusfontti"/>
     <w:uiPriority w:val="99"/>
     <w:semiHidden/>
     <w:unhideWhenUsed/>
     <w:rsid w:val="006C2E5A"/>
   </w:style>
-  <w:style w:type="paragraph" w:styleId="TOCHeading">
+  <w:style w:type="paragraph" w:styleId="Sisllysluettelonotsikko">
     <w:name w:val="TOC Heading"/>
-    <w:basedOn w:val="Heading1"/>
-    <w:next w:val="Normal"/>
+    <w:basedOn w:val="Otsikko1"/>
+    <w:next w:val="Normaali"/>
     <w:uiPriority w:val="39"/>
     <w:unhideWhenUsed/>
     <w:qFormat/>
@@ -2665,10 +2823,10 @@
       <w:szCs w:val="28"/>
     </w:rPr>
   </w:style>
-  <w:style w:type="paragraph" w:styleId="TOC1">
+  <w:style w:type="paragraph" w:styleId="Sisluet1">
     <w:name w:val="toc 1"/>
-    <w:basedOn w:val="Normal"/>
-    <w:next w:val="Normal"/>
+    <w:basedOn w:val="Normaali"/>
+    <w:next w:val="Normaali"/>
     <w:autoRedefine/>
     <w:uiPriority w:val="39"/>
     <w:unhideWhenUsed/>
@@ -2684,9 +2842,9 @@
       <w:iCs/>
     </w:rPr>
   </w:style>
-  <w:style w:type="character" w:styleId="Strong">
+  <w:style w:type="character" w:styleId="Voimakas">
     <w:name w:val="Strong"/>
-    <w:basedOn w:val="DefaultParagraphFont"/>
+    <w:basedOn w:val="Kappaleenoletusfontti"/>
     <w:uiPriority w:val="22"/>
     <w:qFormat/>
     <w:rsid w:val="006C2E5A"/>
@@ -2695,10 +2853,10 @@
       <w:bCs/>
     </w:rPr>
   </w:style>
-  <w:style w:type="paragraph" w:styleId="CommentText">
+  <w:style w:type="paragraph" w:styleId="Kommentinteksti">
     <w:name w:val="annotation text"/>
-    <w:basedOn w:val="Normal"/>
-    <w:link w:val="CommentTextChar"/>
+    <w:basedOn w:val="Normaali"/>
+    <w:link w:val="KommentintekstiChar"/>
     <w:uiPriority w:val="99"/>
     <w:semiHidden/>
     <w:unhideWhenUsed/>
@@ -2707,10 +2865,10 @@
       <w:szCs w:val="20"/>
     </w:rPr>
   </w:style>
-  <w:style w:type="character" w:customStyle="1" w:styleId="CommentTextChar">
-    <w:name w:val="Comment Text Char"/>
-    <w:basedOn w:val="DefaultParagraphFont"/>
-    <w:link w:val="CommentText"/>
+  <w:style w:type="character" w:customStyle="1" w:styleId="KommentintekstiChar">
+    <w:name w:val="Kommentin teksti Char"/>
+    <w:basedOn w:val="Kappaleenoletusfontti"/>
+    <w:link w:val="Kommentinteksti"/>
     <w:uiPriority w:val="99"/>
     <w:semiHidden/>
     <w:rPr>
@@ -2719,9 +2877,9 @@
       <w:szCs w:val="20"/>
     </w:rPr>
   </w:style>
-  <w:style w:type="character" w:styleId="CommentReference">
+  <w:style w:type="character" w:styleId="Kommentinviite">
     <w:name w:val="annotation reference"/>
-    <w:basedOn w:val="DefaultParagraphFont"/>
+    <w:basedOn w:val="Kappaleenoletusfontti"/>
     <w:uiPriority w:val="99"/>
     <w:semiHidden/>
     <w:unhideWhenUsed/>
@@ -2730,9 +2888,9 @@
       <w:szCs w:val="16"/>
     </w:rPr>
   </w:style>
-  <w:style w:type="table" w:styleId="TableGrid">
+  <w:style w:type="table" w:styleId="TaulukkoRuudukko">
     <w:name w:val="Table Grid"/>
-    <w:basedOn w:val="TableNormal"/>
+    <w:basedOn w:val="Normaalitaulukko"/>
     <w:uiPriority w:val="39"/>
     <w:rsid w:val="006D1503"/>
     <w:pPr>
@@ -2749,10 +2907,10 @@
       </w:tblBorders>
     </w:tblPr>
   </w:style>
-  <w:style w:type="paragraph" w:styleId="Caption">
+  <w:style w:type="paragraph" w:styleId="Kuvaotsikko">
     <w:name w:val="caption"/>
-    <w:basedOn w:val="Normal"/>
-    <w:next w:val="Normal"/>
+    <w:basedOn w:val="Normaali"/>
+    <w:next w:val="Normaali"/>
     <w:uiPriority w:val="35"/>
     <w:unhideWhenUsed/>
     <w:qFormat/>

</xml_diff>

<commit_message>
More detailed T2 explanation
</commit_message>
<xml_diff>
--- a/Week 3/Report_wk3.docx
+++ b/Week 3/Report_wk3.docx
@@ -396,17 +396,8 @@
           <w:color w:val="1F3864" w:themeColor="accent1" w:themeShade="80"/>
           <w:lang w:val="fi-FI"/>
         </w:rPr>
-        <w:t xml:space="preserve">Josh </w:t>
-      </w:r>
-      <w:proofErr w:type="spellStart"/>
-      <w:r>
-        <w:rPr>
-          <w:color w:val="1F3864" w:themeColor="accent1" w:themeShade="80"/>
-          <w:lang w:val="fi-FI"/>
-        </w:rPr>
-        <w:t>Reeder</w:t>
-      </w:r>
-      <w:proofErr w:type="spellEnd"/>
+        <w:t>Josh Reeder</w:t>
+      </w:r>
       <w:r>
         <w:rPr>
           <w:color w:val="1F3864" w:themeColor="accent1" w:themeShade="80"/>
@@ -1299,27 +1290,14 @@
       <w:r>
         <w:t xml:space="preserve">Figure </w:t>
       </w:r>
-      <w:r>
-        <w:fldChar w:fldCharType="begin"/>
-      </w:r>
-      <w:r>
-        <w:instrText xml:space="preserve"> SEQ Figure \* ARABIC </w:instrText>
-      </w:r>
-      <w:r>
-        <w:fldChar w:fldCharType="separate"/>
-      </w:r>
-      <w:r>
-        <w:rPr>
-          <w:noProof/>
-        </w:rPr>
-        <w:t>1</w:t>
-      </w:r>
-      <w:r>
-        <w:rPr>
-          <w:noProof/>
-        </w:rPr>
-        <w:fldChar w:fldCharType="end"/>
-      </w:r>
+      <w:fldSimple w:instr=" SEQ Figure \* ARABIC ">
+        <w:r>
+          <w:rPr>
+            <w:noProof/>
+          </w:rPr>
+          <w:t>1</w:t>
+        </w:r>
+      </w:fldSimple>
       <w:r>
         <w:t xml:space="preserve"> - Time plots of last 3 variables in dataset</w:t>
       </w:r>
@@ -1394,27 +1372,14 @@
       <w:r>
         <w:t xml:space="preserve">Figure </w:t>
       </w:r>
-      <w:r>
-        <w:fldChar w:fldCharType="begin"/>
-      </w:r>
-      <w:r>
-        <w:instrText xml:space="preserve"> SEQ Figure \* ARABIC </w:instrText>
-      </w:r>
-      <w:r>
-        <w:fldChar w:fldCharType="separate"/>
-      </w:r>
-      <w:r>
-        <w:rPr>
-          <w:noProof/>
-        </w:rPr>
-        <w:t>2</w:t>
-      </w:r>
-      <w:r>
-        <w:rPr>
-          <w:noProof/>
-        </w:rPr>
-        <w:fldChar w:fldCharType="end"/>
-      </w:r>
+      <w:fldSimple w:instr=" SEQ Figure \* ARABIC ">
+        <w:r>
+          <w:rPr>
+            <w:noProof/>
+          </w:rPr>
+          <w:t>2</w:t>
+        </w:r>
+      </w:fldSimple>
       <w:r>
         <w:t xml:space="preserve"> - Time plots of last 3 variables after downtime removal</w:t>
       </w:r>
@@ -1556,25 +1521,96 @@
         </w:rPr>
         <w:t xml:space="preserve"> values and are detected as outliers.</w:t>
       </w:r>
-    </w:p>
-    <w:p>
-      <w:pPr>
+      <w:r>
         <w:rPr>
           <w:rFonts w:eastAsia="Yu Gothic Light"/>
         </w:rPr>
-      </w:pPr>
-    </w:p>
-    <w:p>
-      <w:pPr>
+        <w:t xml:space="preserve"> After studying the </w:t>
+      </w:r>
+      <w:r>
         <w:rPr>
           <w:rFonts w:eastAsia="Yu Gothic Light"/>
         </w:rPr>
-      </w:pPr>
+        <w:t>T</w:t>
+      </w:r>
       <w:r>
         <w:rPr>
           <w:rFonts w:eastAsia="Yu Gothic Light"/>
+          <w:vertAlign w:val="superscript"/>
+        </w:rPr>
+        <w:t>2</w:t>
+      </w:r>
+      <w:r>
+        <w:rPr>
+          <w:rFonts w:eastAsia="Yu Gothic Light"/>
+        </w:rPr>
+        <w:t xml:space="preserve"> values of the data, </w:t>
+      </w:r>
+      <m:oMath>
+        <m:sSup>
+          <m:sSupPr>
+            <m:ctrlPr>
+              <w:rPr>
+                <w:rFonts w:ascii="Cambria Math" w:eastAsia="Yu Gothic Light" w:hAnsi="Cambria Math"/>
+                <w:i/>
+              </w:rPr>
+            </m:ctrlPr>
+          </m:sSupPr>
+          <m:e>
+            <m:r>
+              <w:rPr>
+                <w:rFonts w:ascii="Cambria Math" w:eastAsia="Yu Gothic Light" w:hAnsi="Cambria Math"/>
+              </w:rPr>
+              <m:t>T</m:t>
+            </m:r>
+          </m:e>
+          <m:sup>
+            <m:r>
+              <w:rPr>
+                <w:rFonts w:ascii="Cambria Math" w:eastAsia="Yu Gothic Light" w:hAnsi="Cambria Math"/>
+              </w:rPr>
+              <m:t>2</m:t>
+            </m:r>
+          </m:sup>
+        </m:sSup>
+        <m:r>
+          <w:rPr>
+            <w:rFonts w:ascii="Cambria Math" w:eastAsia="Yu Gothic Light" w:hAnsi="Cambria Math"/>
+          </w:rPr>
+          <m:t>≥100</m:t>
+        </m:r>
+      </m:oMath>
+      <w:r>
+        <w:rPr>
+          <w:rFonts w:eastAsia="Yu Gothic Light"/>
+        </w:rPr>
+        <w:t xml:space="preserve"> was set as the condition </w:t>
+      </w:r>
+      <w:r>
+        <w:rPr>
+          <w:rFonts w:eastAsia="Yu Gothic Light"/>
         </w:rPr>
         <w:lastRenderedPageBreak/>
+        <w:t>for a data point to be considered an outlier. This threshold seems to eliminate the biggest outliers, however, it is subject to change in the future if necessary.</w:t>
+      </w:r>
+    </w:p>
+    <w:p>
+      <w:pPr>
+        <w:rPr>
+          <w:rFonts w:eastAsia="Yu Gothic Light"/>
+        </w:rPr>
+      </w:pPr>
+    </w:p>
+    <w:p>
+      <w:pPr>
+        <w:rPr>
+          <w:rFonts w:eastAsia="Yu Gothic Light"/>
+        </w:rPr>
+      </w:pPr>
+      <w:r>
+        <w:rPr>
+          <w:rFonts w:eastAsia="Yu Gothic Light"/>
+        </w:rPr>
         <w:t>Histograms showing the tails of the T</w:t>
       </w:r>
       <w:r>
@@ -1665,27 +1701,14 @@
       <w:r>
         <w:t xml:space="preserve">Figure </w:t>
       </w:r>
-      <w:r>
-        <w:fldChar w:fldCharType="begin"/>
-      </w:r>
-      <w:r>
-        <w:instrText xml:space="preserve"> SEQ Figure \* ARABIC </w:instrText>
-      </w:r>
-      <w:r>
-        <w:fldChar w:fldCharType="separate"/>
-      </w:r>
-      <w:r>
-        <w:rPr>
-          <w:noProof/>
-        </w:rPr>
-        <w:t>3</w:t>
-      </w:r>
-      <w:r>
-        <w:rPr>
-          <w:noProof/>
-        </w:rPr>
-        <w:fldChar w:fldCharType="end"/>
-      </w:r>
+      <w:fldSimple w:instr=" SEQ Figure \* ARABIC ">
+        <w:r>
+          <w:rPr>
+            <w:noProof/>
+          </w:rPr>
+          <w:t>3</w:t>
+        </w:r>
+      </w:fldSimple>
       <w:r>
         <w:t xml:space="preserve"> - Histograms of </w:t>
       </w:r>
@@ -1966,27 +1989,14 @@
       <w:r>
         <w:t>Figure A</w:t>
       </w:r>
-      <w:r>
-        <w:fldChar w:fldCharType="begin"/>
-      </w:r>
-      <w:r>
-        <w:instrText xml:space="preserve"> SEQ Figure \* ARABIC </w:instrText>
-      </w:r>
-      <w:r>
-        <w:fldChar w:fldCharType="separate"/>
-      </w:r>
-      <w:r>
-        <w:rPr>
-          <w:noProof/>
-        </w:rPr>
-        <w:t>4</w:t>
-      </w:r>
-      <w:r>
-        <w:rPr>
-          <w:noProof/>
-        </w:rPr>
-        <w:fldChar w:fldCharType="end"/>
-      </w:r>
+      <w:fldSimple w:instr=" SEQ Figure \* ARABIC ">
+        <w:r>
+          <w:rPr>
+            <w:noProof/>
+          </w:rPr>
+          <w:t>4</w:t>
+        </w:r>
+      </w:fldSimple>
       <w:r>
         <w:t xml:space="preserve"> – Time plots of variables</w:t>
       </w:r>
@@ -2926,6 +2936,16 @@
       <w:szCs w:val="18"/>
     </w:rPr>
   </w:style>
+  <w:style w:type="character" w:styleId="Paikkamerkkiteksti">
+    <w:name w:val="Placeholder Text"/>
+    <w:basedOn w:val="Kappaleenoletusfontti"/>
+    <w:uiPriority w:val="99"/>
+    <w:semiHidden/>
+    <w:rsid w:val="00A85174"/>
+    <w:rPr>
+      <w:color w:val="808080"/>
+    </w:rPr>
+  </w:style>
 </w:styles>
 </file>
 

</xml_diff>